<commit_message>
Edits to README/Project Log for milestone #3
</commit_message>
<xml_diff>
--- a/Project README and Log Eval #3.docx
+++ b/Project README and Log Eval #3.docx
@@ -2377,6 +2377,8 @@
               </w:rPr>
               <w:t xml:space="preserve"> API to retrieve the common available dates and times in the users’ timetables.</w:t>
             </w:r>
+            <w:bookmarkStart w:id="0" w:name="_GoBack"/>
+            <w:bookmarkEnd w:id="0"/>
           </w:p>
           <w:p>
             <w:pPr>
@@ -2387,31 +2389,12 @@
                 <w:lang w:val="en-SG"/>
               </w:rPr>
             </w:pPr>
-          </w:p>
-          <w:p>
-            <w:pPr>
-              <w:shd w:val="clear" w:color="auto" w:fill="FFDAB9"/>
-              <w:spacing w:after="0" w:line="240" w:lineRule="auto"/>
-              <w:rPr>
-                <w:rFonts w:eastAsia="Times New Roman" w:cs="Helvetica"/>
-                <w:lang w:val="en-SG"/>
-              </w:rPr>
-            </w:pPr>
-          </w:p>
-          <w:p>
-            <w:pPr>
-              <w:shd w:val="clear" w:color="auto" w:fill="FFDAB9"/>
-              <w:spacing w:after="0" w:line="240" w:lineRule="auto"/>
-              <w:rPr>
-                <w:rFonts w:eastAsia="Times New Roman" w:cs="Helvetica"/>
-                <w:lang w:val="en-SG"/>
-              </w:rPr>
-            </w:pPr>
-            <w:r>
-              <w:rPr>
-                <w:rFonts w:eastAsia="Times New Roman" w:cs="Helvetica"/>
-                <w:lang w:val="en-SG"/>
-              </w:rPr>
+            <w:r>
+              <w:rPr>
+                <w:rFonts w:eastAsia="Times New Roman" w:cs="Helvetica"/>
+                <w:lang w:val="en-SG"/>
+              </w:rPr>
+              <w:lastRenderedPageBreak/>
               <w:t>Application exit:</w:t>
             </w:r>
           </w:p>
@@ -3937,37 +3920,56 @@
               </w:rPr>
               <w:t>) for the application tutorial used</w:t>
             </w:r>
+            <w:r>
+              <w:rPr>
+                <w:rFonts w:eastAsia="Times New Roman" w:cs="Helvetica"/>
+                <w:lang w:val="en-SG"/>
+              </w:rPr>
+              <w:br/>
+            </w:r>
+          </w:p>
+          <w:p>
+            <w:pPr>
+              <w:pStyle w:val="ListParagraph"/>
+              <w:numPr>
+                <w:ilvl w:val="0"/>
+                <w:numId w:val="6"/>
+              </w:numPr>
+              <w:shd w:val="clear" w:color="auto" w:fill="FFDAB9"/>
+              <w:spacing w:after="0" w:line="240" w:lineRule="auto"/>
+              <w:rPr>
+                <w:rFonts w:eastAsia="Times New Roman" w:cs="Helvetica"/>
+                <w:lang w:val="en-SG"/>
+              </w:rPr>
+            </w:pPr>
+            <w:r>
+              <w:rPr>
+                <w:rFonts w:eastAsia="Times New Roman" w:cs="Helvetica"/>
+                <w:lang w:val="en-SG"/>
+              </w:rPr>
+              <w:t>GitHub (</w:t>
+            </w:r>
+            <w:hyperlink r:id="rId28" w:history="1">
+              <w:r>
+                <w:rPr>
+                  <w:rStyle w:val="Hyperlink"/>
+                  <w:rFonts w:eastAsia="Times New Roman" w:cs="Helvetica"/>
+                  <w:lang w:val="en-SG"/>
+                </w:rPr>
+                <w:t>https://github.com</w:t>
+              </w:r>
+            </w:hyperlink>
+            <w:r>
+              <w:rPr>
+                <w:rFonts w:eastAsia="Times New Roman" w:cs="Helvetica"/>
+                <w:lang w:val="en-SG"/>
+              </w:rPr>
+              <w:t>) for version control employed. See project status for our GitHub repository link.</w:t>
+            </w:r>
           </w:p>
         </w:tc>
       </w:tr>
     </w:tbl>
-    <w:p>
-      <w:pPr>
-        <w:spacing w:after="0" w:line="240" w:lineRule="auto"/>
-        <w:rPr>
-          <w:rFonts w:eastAsia="Times New Roman" w:cs="Helvetica"/>
-          <w:lang w:val="en-SG"/>
-        </w:rPr>
-      </w:pPr>
-    </w:p>
-    <w:p>
-      <w:pPr>
-        <w:spacing w:after="0" w:line="240" w:lineRule="auto"/>
-        <w:rPr>
-          <w:rFonts w:eastAsia="Times New Roman" w:cs="Helvetica"/>
-          <w:lang w:val="en-SG"/>
-        </w:rPr>
-      </w:pPr>
-    </w:p>
-    <w:p>
-      <w:pPr>
-        <w:spacing w:after="0" w:line="240" w:lineRule="auto"/>
-        <w:rPr>
-          <w:rFonts w:eastAsia="Times New Roman" w:cs="Helvetica"/>
-          <w:lang w:val="en-SG"/>
-        </w:rPr>
-      </w:pPr>
-    </w:p>
     <w:p>
       <w:pPr>
         <w:spacing w:after="0" w:line="240" w:lineRule="auto"/>
@@ -5416,8 +5418,17 @@
                       <w:rFonts w:eastAsia="Times New Roman" w:cs="Times New Roman"/>
                       <w:lang w:val="en-SG"/>
                     </w:rPr>
-                    <w:t>Attending MC #2</w:t>
-                  </w:r>
+                    <w:t xml:space="preserve">Mission Control: </w:t>
+                  </w:r>
+                  <w:proofErr w:type="spellStart"/>
+                  <w:r>
+                    <w:rPr>
+                      <w:rFonts w:eastAsia="Times New Roman" w:cs="Times New Roman"/>
+                      <w:lang w:val="en-SG"/>
+                    </w:rPr>
+                    <w:t>MeteorJS</w:t>
+                  </w:r>
+                  <w:proofErr w:type="spellEnd"/>
                 </w:p>
               </w:tc>
               <w:tc>
@@ -5505,7 +5516,7 @@
                       <w:rFonts w:eastAsia="Times New Roman" w:cs="Times New Roman"/>
                       <w:lang w:val="en-SG"/>
                     </w:rPr>
-                    <w:t>Meteor.js</w:t>
+                    <w:t>-</w:t>
                   </w:r>
                 </w:p>
               </w:tc>
@@ -9483,7 +9494,7 @@
                       <w:rFonts w:eastAsia="Times New Roman" w:cs="Times New Roman"/>
                       <w:lang w:val="en-SG"/>
                     </w:rPr>
-                    <w:t>Debugging after round 1 testing</w:t>
+                    <w:t>Testing #1</w:t>
                   </w:r>
                 </w:p>
               </w:tc>
@@ -9513,7 +9524,7 @@
                       <w:rFonts w:eastAsia="Times New Roman" w:cs="Times New Roman"/>
                       <w:lang w:val="en-SG"/>
                     </w:rPr>
-                    <w:t>14/7/2015</w:t>
+                    <w:t>&lt;fill&gt;</w:t>
                   </w:r>
                 </w:p>
               </w:tc>
@@ -9543,7 +9554,7 @@
                       <w:rFonts w:eastAsia="Times New Roman" w:cs="Times New Roman"/>
                       <w:lang w:val="en-SG"/>
                     </w:rPr>
-                    <w:t>8</w:t>
+                    <w:t>-</w:t>
                   </w:r>
                 </w:p>
               </w:tc>
@@ -9572,21 +9583,7 @@
                       <w:rFonts w:eastAsia="Times New Roman" w:cs="Times New Roman"/>
                       <w:lang w:val="en-SG"/>
                     </w:rPr>
-                    <w:t xml:space="preserve">Testing </w:t>
-                  </w:r>
-                  <w:r>
-                    <w:rPr>
-                      <w:rFonts w:eastAsia="Times New Roman" w:cs="Times New Roman"/>
-                      <w:lang w:val="en-SG"/>
-                    </w:rPr>
-                    <w:t xml:space="preserve">and fixing of </w:t>
-                  </w:r>
-                  <w:r>
-                    <w:rPr>
-                      <w:rFonts w:eastAsia="Times New Roman" w:cs="Times New Roman"/>
-                      <w:lang w:val="en-SG"/>
-                    </w:rPr>
-                    <w:t>session creation functionality</w:t>
+                    <w:t>-</w:t>
                   </w:r>
                 </w:p>
               </w:tc>
@@ -9615,7 +9612,7 @@
                       <w:rFonts w:eastAsia="Times New Roman" w:cs="Times New Roman"/>
                       <w:lang w:val="en-SG"/>
                     </w:rPr>
-                    <w:t>-</w:t>
+                    <w:t>&lt;fill&gt;</w:t>
                   </w:r>
                 </w:p>
               </w:tc>
@@ -9645,7 +9642,7 @@
                       <w:rFonts w:eastAsia="Times New Roman" w:cs="Times New Roman"/>
                       <w:lang w:val="en-SG"/>
                     </w:rPr>
-                    <w:t>-</w:t>
+                    <w:t>Testing application for bugs</w:t>
                   </w:r>
                 </w:p>
               </w:tc>
@@ -9680,7 +9677,14 @@
                       <w:rFonts w:eastAsia="Times New Roman" w:cs="Times New Roman"/>
                       <w:lang w:val="en-SG"/>
                     </w:rPr>
-                    <w:t>24</w:t>
+                    <w:t>2</w:t>
+                  </w:r>
+                  <w:r>
+                    <w:rPr>
+                      <w:rFonts w:eastAsia="Times New Roman" w:cs="Times New Roman"/>
+                      <w:lang w:val="en-SG"/>
+                    </w:rPr>
+                    <w:t>4</w:t>
                   </w:r>
                 </w:p>
               </w:tc>
@@ -9710,7 +9714,7 @@
                       <w:rFonts w:eastAsia="Times New Roman" w:cs="Times New Roman"/>
                       <w:lang w:val="en-SG"/>
                     </w:rPr>
-                    <w:t>Integrating new interface for manual-comparison option</w:t>
+                    <w:t>Debugging after round 1 testing</w:t>
                   </w:r>
                 </w:p>
               </w:tc>
@@ -9740,7 +9744,7 @@
                       <w:rFonts w:eastAsia="Times New Roman" w:cs="Times New Roman"/>
                       <w:lang w:val="en-SG"/>
                     </w:rPr>
-                    <w:t>15/7/2015</w:t>
+                    <w:t>14/7/2015</w:t>
                   </w:r>
                 </w:p>
               </w:tc>
@@ -9770,7 +9774,7 @@
                       <w:rFonts w:eastAsia="Times New Roman" w:cs="Times New Roman"/>
                       <w:lang w:val="en-SG"/>
                     </w:rPr>
-                    <w:t>6</w:t>
+                    <w:t>8</w:t>
                   </w:r>
                 </w:p>
               </w:tc>
@@ -9799,7 +9803,21 @@
                       <w:rFonts w:eastAsia="Times New Roman" w:cs="Times New Roman"/>
                       <w:lang w:val="en-SG"/>
                     </w:rPr>
-                    <w:t>Revised interface for receiving date-time inputs</w:t>
+                    <w:t xml:space="preserve">Testing </w:t>
+                  </w:r>
+                  <w:r>
+                    <w:rPr>
+                      <w:rFonts w:eastAsia="Times New Roman" w:cs="Times New Roman"/>
+                      <w:lang w:val="en-SG"/>
+                    </w:rPr>
+                    <w:t xml:space="preserve">and fixing of </w:t>
+                  </w:r>
+                  <w:r>
+                    <w:rPr>
+                      <w:rFonts w:eastAsia="Times New Roman" w:cs="Times New Roman"/>
+                      <w:lang w:val="en-SG"/>
+                    </w:rPr>
+                    <w:t>session creation functionality</w:t>
                   </w:r>
                 </w:p>
               </w:tc>
@@ -9923,23 +9941,7 @@
                       <w:rFonts w:eastAsia="Times New Roman" w:cs="Times New Roman"/>
                       <w:lang w:val="en-SG"/>
                     </w:rPr>
-                    <w:t xml:space="preserve">Revising computation function for manual-comparison option to account for date-time inputs and integrating </w:t>
-                  </w:r>
-                  <w:proofErr w:type="spellStart"/>
-                  <w:r>
-                    <w:rPr>
-                      <w:rFonts w:eastAsia="Times New Roman" w:cs="Times New Roman"/>
-                      <w:lang w:val="en-SG"/>
-                    </w:rPr>
-                    <w:t>MomentJS</w:t>
-                  </w:r>
-                  <w:proofErr w:type="spellEnd"/>
-                  <w:r>
-                    <w:rPr>
-                      <w:rFonts w:eastAsia="Times New Roman" w:cs="Times New Roman"/>
-                      <w:lang w:val="en-SG"/>
-                    </w:rPr>
-                    <w:t xml:space="preserve"> and moment-range</w:t>
+                    <w:t>Integrating new interface for manual-comparison option</w:t>
                   </w:r>
                 </w:p>
               </w:tc>
@@ -9969,7 +9971,7 @@
                       <w:rFonts w:eastAsia="Times New Roman" w:cs="Times New Roman"/>
                       <w:lang w:val="en-SG"/>
                     </w:rPr>
-                    <w:t>16/7/2015</w:t>
+                    <w:t>15/7/2015</w:t>
                   </w:r>
                 </w:p>
               </w:tc>
@@ -10028,7 +10030,7 @@
                       <w:rFonts w:eastAsia="Times New Roman" w:cs="Times New Roman"/>
                       <w:lang w:val="en-SG"/>
                     </w:rPr>
-                    <w:t>Revised computation function to adjust for date-time inputs</w:t>
+                    <w:t>Revised interface for receiving date-time inputs</w:t>
                   </w:r>
                 </w:p>
               </w:tc>
@@ -10152,7 +10154,23 @@
                       <w:rFonts w:eastAsia="Times New Roman" w:cs="Times New Roman"/>
                       <w:lang w:val="en-SG"/>
                     </w:rPr>
-                    <w:t>Meet-up 3</w:t>
+                    <w:t xml:space="preserve">Revising computation function for manual-comparison option to account for date-time inputs and integrating </w:t>
+                  </w:r>
+                  <w:proofErr w:type="spellStart"/>
+                  <w:r>
+                    <w:rPr>
+                      <w:rFonts w:eastAsia="Times New Roman" w:cs="Times New Roman"/>
+                      <w:lang w:val="en-SG"/>
+                    </w:rPr>
+                    <w:t>MomentJS</w:t>
+                  </w:r>
+                  <w:proofErr w:type="spellEnd"/>
+                  <w:r>
+                    <w:rPr>
+                      <w:rFonts w:eastAsia="Times New Roman" w:cs="Times New Roman"/>
+                      <w:lang w:val="en-SG"/>
+                    </w:rPr>
+                    <w:t xml:space="preserve"> and moment-range</w:t>
                   </w:r>
                 </w:p>
               </w:tc>
@@ -10182,7 +10200,7 @@
                       <w:rFonts w:eastAsia="Times New Roman" w:cs="Times New Roman"/>
                       <w:lang w:val="en-SG"/>
                     </w:rPr>
-                    <w:t>21/7/2015</w:t>
+                    <w:t>16/7/2015</w:t>
                   </w:r>
                 </w:p>
               </w:tc>
@@ -10212,7 +10230,7 @@
                       <w:rFonts w:eastAsia="Times New Roman" w:cs="Times New Roman"/>
                       <w:lang w:val="en-SG"/>
                     </w:rPr>
-                    <w:t>4</w:t>
+                    <w:t>6</w:t>
                   </w:r>
                 </w:p>
               </w:tc>
@@ -10241,14 +10259,7 @@
                       <w:rFonts w:eastAsia="Times New Roman" w:cs="Times New Roman"/>
                       <w:lang w:val="en-SG"/>
                     </w:rPr>
-                    <w:t>Deployment of application and round 2 testing</w:t>
-                  </w:r>
-                  <w:r>
-                    <w:rPr>
-                      <w:rFonts w:eastAsia="Times New Roman" w:cs="Times New Roman"/>
-                      <w:lang w:val="en-SG"/>
-                    </w:rPr>
-                    <w:t xml:space="preserve"> (for session-join functionality)</w:t>
+                    <w:t>Revised computation function to adjust for date-time inputs</w:t>
                   </w:r>
                 </w:p>
               </w:tc>
@@ -10277,7 +10288,7 @@
                       <w:rFonts w:eastAsia="Times New Roman" w:cs="Times New Roman"/>
                       <w:lang w:val="en-SG"/>
                     </w:rPr>
-                    <w:t>&lt;fill&gt;</w:t>
+                    <w:t>-</w:t>
                   </w:r>
                 </w:p>
               </w:tc>
@@ -10307,7 +10318,7 @@
                       <w:rFonts w:eastAsia="Times New Roman" w:cs="Times New Roman"/>
                       <w:lang w:val="en-SG"/>
                     </w:rPr>
-                    <w:t>Refining tutorial + UI</w:t>
+                    <w:t>-</w:t>
                   </w:r>
                 </w:p>
               </w:tc>
@@ -10372,7 +10383,7 @@
                       <w:rFonts w:eastAsia="Times New Roman" w:cs="Times New Roman"/>
                       <w:lang w:val="en-SG"/>
                     </w:rPr>
-                    <w:t>UI + Tutorial revamp</w:t>
+                    <w:t>Meet-up 3</w:t>
                   </w:r>
                 </w:p>
               </w:tc>
@@ -10402,100 +10413,100 @@
                       <w:rFonts w:eastAsia="Times New Roman" w:cs="Times New Roman"/>
                       <w:lang w:val="en-SG"/>
                     </w:rPr>
+                    <w:t>21/7/2015</w:t>
+                  </w:r>
+                </w:p>
+              </w:tc>
+              <w:tc>
+                <w:tcPr>
+                  <w:tcW w:w="909" w:type="dxa"/>
+                  <w:tcBorders>
+                    <w:top w:val="outset" w:sz="6" w:space="0" w:color="auto"/>
+                    <w:left w:val="outset" w:sz="6" w:space="0" w:color="auto"/>
+                    <w:bottom w:val="outset" w:sz="6" w:space="0" w:color="auto"/>
+                    <w:right w:val="outset" w:sz="6" w:space="0" w:color="auto"/>
+                  </w:tcBorders>
+                  <w:shd w:val="clear" w:color="auto" w:fill="auto"/>
+                  <w:vAlign w:val="center"/>
+                </w:tcPr>
+                <w:p>
+                  <w:pPr>
+                    <w:spacing w:after="0" w:line="240" w:lineRule="auto"/>
+                    <w:jc w:val="center"/>
+                    <w:rPr>
+                      <w:rFonts w:eastAsia="Times New Roman" w:cs="Times New Roman"/>
+                      <w:lang w:val="en-SG"/>
+                    </w:rPr>
+                  </w:pPr>
+                  <w:r>
+                    <w:rPr>
+                      <w:rFonts w:eastAsia="Times New Roman" w:cs="Times New Roman"/>
+                      <w:lang w:val="en-SG"/>
+                    </w:rPr>
+                    <w:t>4</w:t>
+                  </w:r>
+                </w:p>
+              </w:tc>
+              <w:tc>
+                <w:tcPr>
+                  <w:tcW w:w="1753" w:type="dxa"/>
+                  <w:tcBorders>
+                    <w:top w:val="outset" w:sz="6" w:space="0" w:color="auto"/>
+                    <w:left w:val="outset" w:sz="6" w:space="0" w:color="auto"/>
+                    <w:bottom w:val="outset" w:sz="6" w:space="0" w:color="auto"/>
+                    <w:right w:val="outset" w:sz="6" w:space="0" w:color="auto"/>
+                  </w:tcBorders>
+                  <w:vAlign w:val="center"/>
+                </w:tcPr>
+                <w:p>
+                  <w:pPr>
+                    <w:spacing w:after="0" w:line="240" w:lineRule="auto"/>
+                    <w:jc w:val="center"/>
+                    <w:rPr>
+                      <w:rFonts w:eastAsia="Times New Roman" w:cs="Times New Roman"/>
+                      <w:lang w:val="en-SG"/>
+                    </w:rPr>
+                  </w:pPr>
+                  <w:r>
+                    <w:rPr>
+                      <w:rFonts w:eastAsia="Times New Roman" w:cs="Times New Roman"/>
+                      <w:lang w:val="en-SG"/>
+                    </w:rPr>
+                    <w:t>Deployment of application and round 2 testing (for session-join functionality)</w:t>
+                  </w:r>
+                </w:p>
+              </w:tc>
+              <w:tc>
+                <w:tcPr>
+                  <w:tcW w:w="959" w:type="dxa"/>
+                  <w:tcBorders>
+                    <w:top w:val="outset" w:sz="6" w:space="0" w:color="auto"/>
+                    <w:left w:val="outset" w:sz="6" w:space="0" w:color="auto"/>
+                    <w:bottom w:val="outset" w:sz="6" w:space="0" w:color="auto"/>
+                    <w:right w:val="outset" w:sz="6" w:space="0" w:color="auto"/>
+                  </w:tcBorders>
+                  <w:vAlign w:val="center"/>
+                </w:tcPr>
+                <w:p>
+                  <w:pPr>
+                    <w:spacing w:after="0" w:line="240" w:lineRule="auto"/>
+                    <w:jc w:val="center"/>
+                    <w:rPr>
+                      <w:rFonts w:eastAsia="Times New Roman" w:cs="Times New Roman"/>
+                      <w:lang w:val="en-SG"/>
+                    </w:rPr>
+                  </w:pPr>
+                  <w:r>
+                    <w:rPr>
+                      <w:rFonts w:eastAsia="Times New Roman" w:cs="Times New Roman"/>
+                      <w:lang w:val="en-SG"/>
+                    </w:rPr>
                     <w:t>&lt;fill&gt;</w:t>
                   </w:r>
                 </w:p>
               </w:tc>
               <w:tc>
                 <w:tcPr>
-                  <w:tcW w:w="909" w:type="dxa"/>
-                  <w:tcBorders>
-                    <w:top w:val="outset" w:sz="6" w:space="0" w:color="auto"/>
-                    <w:left w:val="outset" w:sz="6" w:space="0" w:color="auto"/>
-                    <w:bottom w:val="outset" w:sz="6" w:space="0" w:color="auto"/>
-                    <w:right w:val="outset" w:sz="6" w:space="0" w:color="auto"/>
-                  </w:tcBorders>
-                  <w:shd w:val="clear" w:color="auto" w:fill="auto"/>
-                  <w:vAlign w:val="center"/>
-                </w:tcPr>
-                <w:p>
-                  <w:pPr>
-                    <w:spacing w:after="0" w:line="240" w:lineRule="auto"/>
-                    <w:jc w:val="center"/>
-                    <w:rPr>
-                      <w:rFonts w:eastAsia="Times New Roman" w:cs="Times New Roman"/>
-                      <w:lang w:val="en-SG"/>
-                    </w:rPr>
-                  </w:pPr>
-                  <w:r>
-                    <w:rPr>
-                      <w:rFonts w:eastAsia="Times New Roman" w:cs="Times New Roman"/>
-                      <w:lang w:val="en-SG"/>
-                    </w:rPr>
-                    <w:t>-</w:t>
-                  </w:r>
-                </w:p>
-              </w:tc>
-              <w:tc>
-                <w:tcPr>
-                  <w:tcW w:w="1753" w:type="dxa"/>
-                  <w:tcBorders>
-                    <w:top w:val="outset" w:sz="6" w:space="0" w:color="auto"/>
-                    <w:left w:val="outset" w:sz="6" w:space="0" w:color="auto"/>
-                    <w:bottom w:val="outset" w:sz="6" w:space="0" w:color="auto"/>
-                    <w:right w:val="outset" w:sz="6" w:space="0" w:color="auto"/>
-                  </w:tcBorders>
-                  <w:vAlign w:val="center"/>
-                </w:tcPr>
-                <w:p>
-                  <w:pPr>
-                    <w:spacing w:after="0" w:line="240" w:lineRule="auto"/>
-                    <w:jc w:val="center"/>
-                    <w:rPr>
-                      <w:rFonts w:eastAsia="Times New Roman" w:cs="Times New Roman"/>
-                      <w:lang w:val="en-SG"/>
-                    </w:rPr>
-                  </w:pPr>
-                  <w:r>
-                    <w:rPr>
-                      <w:rFonts w:eastAsia="Times New Roman" w:cs="Times New Roman"/>
-                      <w:lang w:val="en-SG"/>
-                    </w:rPr>
-                    <w:t>-</w:t>
-                  </w:r>
-                </w:p>
-              </w:tc>
-              <w:tc>
-                <w:tcPr>
-                  <w:tcW w:w="959" w:type="dxa"/>
-                  <w:tcBorders>
-                    <w:top w:val="outset" w:sz="6" w:space="0" w:color="auto"/>
-                    <w:left w:val="outset" w:sz="6" w:space="0" w:color="auto"/>
-                    <w:bottom w:val="outset" w:sz="6" w:space="0" w:color="auto"/>
-                    <w:right w:val="outset" w:sz="6" w:space="0" w:color="auto"/>
-                  </w:tcBorders>
-                  <w:vAlign w:val="center"/>
-                </w:tcPr>
-                <w:p>
-                  <w:pPr>
-                    <w:spacing w:after="0" w:line="240" w:lineRule="auto"/>
-                    <w:jc w:val="center"/>
-                    <w:rPr>
-                      <w:rFonts w:eastAsia="Times New Roman" w:cs="Times New Roman"/>
-                      <w:lang w:val="en-SG"/>
-                    </w:rPr>
-                  </w:pPr>
-                  <w:r>
-                    <w:rPr>
-                      <w:rFonts w:eastAsia="Times New Roman" w:cs="Times New Roman"/>
-                      <w:lang w:val="en-SG"/>
-                    </w:rPr>
-                    <w:t>&lt;fill&gt;</w:t>
-                  </w:r>
-                </w:p>
-              </w:tc>
-              <w:tc>
-                <w:tcPr>
                   <w:tcW w:w="2308" w:type="dxa"/>
                   <w:tcBorders>
                     <w:top w:val="outset" w:sz="6" w:space="0" w:color="auto"/>
@@ -10520,7 +10531,7 @@
                       <w:rFonts w:eastAsia="Times New Roman" w:cs="Times New Roman"/>
                       <w:lang w:val="en-SG"/>
                     </w:rPr>
-                    <w:t>-</w:t>
+                    <w:t>Refining tutorial + UI</w:t>
                   </w:r>
                 </w:p>
               </w:tc>
@@ -10550,6 +10561,13 @@
                       <w:lang w:val="en-SG"/>
                     </w:rPr>
                   </w:pPr>
+                  <w:r>
+                    <w:rPr>
+                      <w:rFonts w:eastAsia="Times New Roman" w:cs="Times New Roman"/>
+                      <w:lang w:val="en-SG"/>
+                    </w:rPr>
+                    <w:t>28</w:t>
+                  </w:r>
                 </w:p>
               </w:tc>
               <w:tc>
@@ -10573,6 +10591,13 @@
                       <w:lang w:val="en-SG"/>
                     </w:rPr>
                   </w:pPr>
+                  <w:r>
+                    <w:rPr>
+                      <w:rFonts w:eastAsia="Times New Roman" w:cs="Times New Roman"/>
+                      <w:lang w:val="en-SG"/>
+                    </w:rPr>
+                    <w:t>UI + Tutorial revamp</w:t>
+                  </w:r>
                 </w:p>
               </w:tc>
               <w:tc>
@@ -10596,6 +10621,13 @@
                       <w:lang w:val="en-SG"/>
                     </w:rPr>
                   </w:pPr>
+                  <w:r>
+                    <w:rPr>
+                      <w:rFonts w:eastAsia="Times New Roman" w:cs="Times New Roman"/>
+                      <w:lang w:val="en-SG"/>
+                    </w:rPr>
+                    <w:t>&lt;fill&gt;</w:t>
+                  </w:r>
                 </w:p>
               </w:tc>
               <w:tc>
@@ -10619,6 +10651,13 @@
                       <w:lang w:val="en-SG"/>
                     </w:rPr>
                   </w:pPr>
+                  <w:r>
+                    <w:rPr>
+                      <w:rFonts w:eastAsia="Times New Roman" w:cs="Times New Roman"/>
+                      <w:lang w:val="en-SG"/>
+                    </w:rPr>
+                    <w:t>-</w:t>
+                  </w:r>
                 </w:p>
               </w:tc>
               <w:tc>
@@ -10641,6 +10680,13 @@
                       <w:lang w:val="en-SG"/>
                     </w:rPr>
                   </w:pPr>
+                  <w:r>
+                    <w:rPr>
+                      <w:rFonts w:eastAsia="Times New Roman" w:cs="Times New Roman"/>
+                      <w:lang w:val="en-SG"/>
+                    </w:rPr>
+                    <w:t>-</w:t>
+                  </w:r>
                 </w:p>
               </w:tc>
               <w:tc>
@@ -10663,6 +10709,13 @@
                       <w:lang w:val="en-SG"/>
                     </w:rPr>
                   </w:pPr>
+                  <w:r>
+                    <w:rPr>
+                      <w:rFonts w:eastAsia="Times New Roman" w:cs="Times New Roman"/>
+                      <w:lang w:val="en-SG"/>
+                    </w:rPr>
+                    <w:t>&lt;fill&gt;</w:t>
+                  </w:r>
                 </w:p>
               </w:tc>
               <w:tc>
@@ -10686,6 +10739,241 @@
                       <w:lang w:val="en-SG"/>
                     </w:rPr>
                   </w:pPr>
+                  <w:r>
+                    <w:rPr>
+                      <w:rFonts w:eastAsia="Times New Roman" w:cs="Times New Roman"/>
+                      <w:lang w:val="en-SG"/>
+                    </w:rPr>
+                    <w:t>-</w:t>
+                  </w:r>
+                </w:p>
+              </w:tc>
+            </w:tr>
+            <w:tr>
+              <w:trPr>
+                <w:trHeight w:val="391"/>
+              </w:trPr>
+              <w:tc>
+                <w:tcPr>
+                  <w:tcW w:w="384" w:type="dxa"/>
+                  <w:tcBorders>
+                    <w:top w:val="outset" w:sz="6" w:space="0" w:color="auto"/>
+                    <w:left w:val="outset" w:sz="6" w:space="0" w:color="auto"/>
+                    <w:bottom w:val="outset" w:sz="6" w:space="0" w:color="auto"/>
+                    <w:right w:val="outset" w:sz="6" w:space="0" w:color="auto"/>
+                  </w:tcBorders>
+                  <w:shd w:val="clear" w:color="auto" w:fill="auto"/>
+                  <w:vAlign w:val="center"/>
+                </w:tcPr>
+                <w:p>
+                  <w:pPr>
+                    <w:spacing w:after="0" w:line="240" w:lineRule="auto"/>
+                    <w:jc w:val="center"/>
+                    <w:rPr>
+                      <w:rFonts w:eastAsia="Times New Roman" w:cs="Times New Roman"/>
+                      <w:lang w:val="en-SG"/>
+                    </w:rPr>
+                  </w:pPr>
+                  <w:r>
+                    <w:rPr>
+                      <w:rFonts w:eastAsia="Times New Roman" w:cs="Times New Roman"/>
+                      <w:lang w:val="en-SG"/>
+                    </w:rPr>
+                    <w:lastRenderedPageBreak/>
+                    <w:t>29</w:t>
+                  </w:r>
+                </w:p>
+              </w:tc>
+              <w:tc>
+                <w:tcPr>
+                  <w:tcW w:w="2748" w:type="dxa"/>
+                  <w:tcBorders>
+                    <w:top w:val="outset" w:sz="6" w:space="0" w:color="auto"/>
+                    <w:left w:val="outset" w:sz="6" w:space="0" w:color="auto"/>
+                    <w:bottom w:val="outset" w:sz="6" w:space="0" w:color="auto"/>
+                    <w:right w:val="outset" w:sz="6" w:space="0" w:color="auto"/>
+                  </w:tcBorders>
+                  <w:shd w:val="clear" w:color="auto" w:fill="auto"/>
+                  <w:vAlign w:val="center"/>
+                </w:tcPr>
+                <w:p>
+                  <w:pPr>
+                    <w:spacing w:after="0" w:line="240" w:lineRule="auto"/>
+                    <w:jc w:val="center"/>
+                    <w:rPr>
+                      <w:rFonts w:eastAsia="Times New Roman" w:cs="Times New Roman"/>
+                      <w:lang w:val="en-SG"/>
+                    </w:rPr>
+                  </w:pPr>
+                  <w:r>
+                    <w:rPr>
+                      <w:rFonts w:eastAsia="Times New Roman" w:cs="Times New Roman"/>
+                      <w:lang w:val="en-SG"/>
+                    </w:rPr>
+                    <w:t>Tutorial page revamp</w:t>
+                  </w:r>
+                </w:p>
+              </w:tc>
+              <w:tc>
+                <w:tcPr>
+                  <w:tcW w:w="981" w:type="dxa"/>
+                  <w:tcBorders>
+                    <w:top w:val="outset" w:sz="6" w:space="0" w:color="auto"/>
+                    <w:left w:val="outset" w:sz="6" w:space="0" w:color="auto"/>
+                    <w:bottom w:val="outset" w:sz="6" w:space="0" w:color="auto"/>
+                    <w:right w:val="outset" w:sz="6" w:space="0" w:color="auto"/>
+                  </w:tcBorders>
+                  <w:shd w:val="clear" w:color="auto" w:fill="auto"/>
+                  <w:vAlign w:val="center"/>
+                </w:tcPr>
+                <w:p>
+                  <w:pPr>
+                    <w:spacing w:after="0" w:line="240" w:lineRule="auto"/>
+                    <w:jc w:val="center"/>
+                    <w:rPr>
+                      <w:rFonts w:eastAsia="Times New Roman" w:cs="Times New Roman"/>
+                      <w:lang w:val="en-SG"/>
+                    </w:rPr>
+                  </w:pPr>
+                  <w:r>
+                    <w:rPr>
+                      <w:rFonts w:eastAsia="Times New Roman" w:cs="Times New Roman"/>
+                      <w:lang w:val="en-SG"/>
+                    </w:rPr>
+                    <w:t>28/7/2015</w:t>
+                  </w:r>
+                </w:p>
+              </w:tc>
+              <w:tc>
+                <w:tcPr>
+                  <w:tcW w:w="909" w:type="dxa"/>
+                  <w:tcBorders>
+                    <w:top w:val="outset" w:sz="6" w:space="0" w:color="auto"/>
+                    <w:left w:val="outset" w:sz="6" w:space="0" w:color="auto"/>
+                    <w:bottom w:val="outset" w:sz="6" w:space="0" w:color="auto"/>
+                    <w:right w:val="outset" w:sz="6" w:space="0" w:color="auto"/>
+                  </w:tcBorders>
+                  <w:shd w:val="clear" w:color="auto" w:fill="auto"/>
+                  <w:vAlign w:val="center"/>
+                </w:tcPr>
+                <w:p>
+                  <w:pPr>
+                    <w:spacing w:after="0" w:line="240" w:lineRule="auto"/>
+                    <w:jc w:val="center"/>
+                    <w:rPr>
+                      <w:rFonts w:eastAsia="Times New Roman" w:cs="Times New Roman"/>
+                      <w:lang w:val="en-SG"/>
+                    </w:rPr>
+                  </w:pPr>
+                  <w:r>
+                    <w:rPr>
+                      <w:rFonts w:eastAsia="Times New Roman" w:cs="Times New Roman"/>
+                      <w:lang w:val="en-SG"/>
+                    </w:rPr>
+                    <w:t>3</w:t>
+                  </w:r>
+                </w:p>
+              </w:tc>
+              <w:tc>
+                <w:tcPr>
+                  <w:tcW w:w="1753" w:type="dxa"/>
+                  <w:tcBorders>
+                    <w:top w:val="outset" w:sz="6" w:space="0" w:color="auto"/>
+                    <w:left w:val="outset" w:sz="6" w:space="0" w:color="auto"/>
+                    <w:bottom w:val="outset" w:sz="6" w:space="0" w:color="auto"/>
+                    <w:right w:val="outset" w:sz="6" w:space="0" w:color="auto"/>
+                  </w:tcBorders>
+                  <w:vAlign w:val="center"/>
+                </w:tcPr>
+                <w:p>
+                  <w:pPr>
+                    <w:spacing w:after="0" w:line="240" w:lineRule="auto"/>
+                    <w:jc w:val="center"/>
+                    <w:rPr>
+                      <w:rFonts w:eastAsia="Times New Roman" w:cs="Times New Roman"/>
+                      <w:lang w:val="en-SG"/>
+                    </w:rPr>
+                  </w:pPr>
+                  <w:r>
+                    <w:rPr>
+                      <w:rFonts w:eastAsia="Times New Roman" w:cs="Times New Roman"/>
+                      <w:lang w:val="en-SG"/>
+                    </w:rPr>
+                    <w:t>Making pictorials</w:t>
+                  </w:r>
+                  <w:r>
+                    <w:rPr>
+                      <w:rFonts w:eastAsia="Times New Roman" w:cs="Times New Roman"/>
+                      <w:lang w:val="en-SG"/>
+                    </w:rPr>
+                    <w:t xml:space="preserve"> and modifying</w:t>
+                  </w:r>
+                  <w:r>
+                    <w:rPr>
+                      <w:rFonts w:eastAsia="Times New Roman" w:cs="Times New Roman"/>
+                      <w:lang w:val="en-SG"/>
+                    </w:rPr>
+                    <w:t xml:space="preserve"> the help page for users’ ease of understanding how to use our application</w:t>
+                  </w:r>
+                </w:p>
+              </w:tc>
+              <w:tc>
+                <w:tcPr>
+                  <w:tcW w:w="959" w:type="dxa"/>
+                  <w:tcBorders>
+                    <w:top w:val="outset" w:sz="6" w:space="0" w:color="auto"/>
+                    <w:left w:val="outset" w:sz="6" w:space="0" w:color="auto"/>
+                    <w:bottom w:val="outset" w:sz="6" w:space="0" w:color="auto"/>
+                    <w:right w:val="outset" w:sz="6" w:space="0" w:color="auto"/>
+                  </w:tcBorders>
+                  <w:vAlign w:val="center"/>
+                </w:tcPr>
+                <w:p>
+                  <w:pPr>
+                    <w:spacing w:after="0" w:line="240" w:lineRule="auto"/>
+                    <w:jc w:val="center"/>
+                    <w:rPr>
+                      <w:rFonts w:eastAsia="Times New Roman" w:cs="Times New Roman"/>
+                      <w:lang w:val="en-SG"/>
+                    </w:rPr>
+                  </w:pPr>
+                  <w:r>
+                    <w:rPr>
+                      <w:rFonts w:eastAsia="Times New Roman" w:cs="Times New Roman"/>
+                      <w:lang w:val="en-SG"/>
+                    </w:rPr>
+                    <w:t>-</w:t>
+                  </w:r>
+                </w:p>
+              </w:tc>
+              <w:tc>
+                <w:tcPr>
+                  <w:tcW w:w="2308" w:type="dxa"/>
+                  <w:tcBorders>
+                    <w:top w:val="outset" w:sz="6" w:space="0" w:color="auto"/>
+                    <w:left w:val="outset" w:sz="6" w:space="0" w:color="auto"/>
+                    <w:bottom w:val="outset" w:sz="6" w:space="0" w:color="auto"/>
+                    <w:right w:val="outset" w:sz="6" w:space="0" w:color="auto"/>
+                  </w:tcBorders>
+                  <w:shd w:val="clear" w:color="auto" w:fill="auto"/>
+                  <w:vAlign w:val="center"/>
+                </w:tcPr>
+                <w:p>
+                  <w:pPr>
+                    <w:spacing w:after="0" w:line="240" w:lineRule="auto"/>
+                    <w:jc w:val="center"/>
+                    <w:rPr>
+                      <w:rFonts w:eastAsia="Times New Roman" w:cs="Times New Roman"/>
+                      <w:lang w:val="en-SG"/>
+                    </w:rPr>
+                  </w:pPr>
+                  <w:r>
+                    <w:rPr>
+                      <w:rFonts w:eastAsia="Times New Roman" w:cs="Times New Roman"/>
+                      <w:lang w:val="en-SG"/>
+                    </w:rPr>
+                    <w:t>-</w:t>
+                  </w:r>
                 </w:p>
               </w:tc>
             </w:tr>
@@ -10812,7 +11100,7 @@
                       <w:bCs/>
                       <w:lang w:val="en-SG"/>
                     </w:rPr>
-                    <w:t>161</w:t>
+                    <w:t>164</w:t>
                   </w:r>
                 </w:p>
               </w:tc>
@@ -10916,12 +11204,9 @@
         </w:tc>
       </w:tr>
     </w:tbl>
-    <w:p>
-      <w:bookmarkStart w:id="0" w:name="_GoBack"/>
-      <w:bookmarkEnd w:id="0"/>
-    </w:p>
+    <w:p/>
     <w:sectPr>
-      <w:footerReference w:type="default" r:id="rId28"/>
+      <w:footerReference w:type="default" r:id="rId29"/>
       <w:pgSz w:w="11906" w:h="16838"/>
       <w:pgMar w:top="851" w:right="991" w:bottom="993" w:left="851" w:header="708" w:footer="708" w:gutter="0"/>
       <w:cols w:space="708"/>
@@ -11042,7 +11327,7 @@
                                 <w:rPr>
                                   <w:noProof/>
                                 </w:rPr>
-                                <w:t>1</w:t>
+                                <w:t>5</w:t>
                               </w:r>
                               <w:r>
                                 <w:rPr>
@@ -11108,7 +11393,7 @@
                           <w:rPr>
                             <w:noProof/>
                           </w:rPr>
-                          <w:t>1</w:t>
+                          <w:t>5</w:t>
                         </w:r>
                         <w:r>
                           <w:rPr>
@@ -13597,7 +13882,7 @@
 </file>
 
 <file path=customXml/itemProps1.xml><?xml version="1.0" encoding="utf-8"?>
-<ds:datastoreItem xmlns:ds="http://schemas.openxmlformats.org/officeDocument/2006/customXml" ds:itemID="{5A431BF4-895A-4079-BBEF-490B724B7516}">
+<ds:datastoreItem xmlns:ds="http://schemas.openxmlformats.org/officeDocument/2006/customXml" ds:itemID="{90B01457-7838-48F0-8171-1AA347EBE4EC}">
   <ds:schemaRefs>
     <ds:schemaRef ds:uri="http://schemas.openxmlformats.org/officeDocument/2006/bibliography"/>
   </ds:schemaRefs>

</xml_diff>

<commit_message>
File changes for server migration & README edits
Due to problems faced with the current server, application is migrated
over to previous server, which is more stable. These file changes are to
account for the change in database logins as well as other fixes due to
the migration of application to different server.

README has been modified to reflect new application URL.
</commit_message>
<xml_diff>
--- a/Project README and Log Eval #3.docx
+++ b/Project README and Log Eval #3.docx
@@ -1692,10 +1692,8 @@
               <w:r>
                 <w:rPr>
                   <w:rStyle w:val="Hyperlink"/>
-                  <w:rFonts w:eastAsia="Times New Roman" w:cs="Helvetica"/>
-                  <w:lang w:val="en-SG"/>
                 </w:rPr>
-                <w:t>http://nusmia.ueuo.com/</w:t>
+                <w:t>http://schedulecomparator.net46.net/</w:t>
               </w:r>
             </w:hyperlink>
             <w:r>
@@ -1760,6 +1758,8 @@
               </w:rPr>
               <w:br/>
             </w:r>
+            <w:bookmarkStart w:id="0" w:name="_GoBack"/>
+            <w:bookmarkEnd w:id="0"/>
           </w:p>
           <w:p>
             <w:pPr>
@@ -2377,8 +2377,6 @@
               </w:rPr>
               <w:t xml:space="preserve"> API to retrieve the common available dates and times in the users’ timetables.</w:t>
             </w:r>
-            <w:bookmarkStart w:id="0" w:name="_GoBack"/>
-            <w:bookmarkEnd w:id="0"/>
           </w:p>
           <w:p>
             <w:pPr>
@@ -11327,7 +11325,7 @@
                                 <w:rPr>
                                   <w:noProof/>
                                 </w:rPr>
-                                <w:t>5</w:t>
+                                <w:t>6</w:t>
                               </w:r>
                               <w:r>
                                 <w:rPr>
@@ -11393,7 +11391,7 @@
                           <w:rPr>
                             <w:noProof/>
                           </w:rPr>
-                          <w:t>5</w:t>
+                          <w:t>6</w:t>
                         </w:r>
                         <w:r>
                           <w:rPr>
@@ -13882,7 +13880,7 @@
 </file>
 
 <file path=customXml/itemProps1.xml><?xml version="1.0" encoding="utf-8"?>
-<ds:datastoreItem xmlns:ds="http://schemas.openxmlformats.org/officeDocument/2006/customXml" ds:itemID="{90B01457-7838-48F0-8171-1AA347EBE4EC}">
+<ds:datastoreItem xmlns:ds="http://schemas.openxmlformats.org/officeDocument/2006/customXml" ds:itemID="{25372E8D-D6BC-4873-A790-EA31AADB2ED7}">
   <ds:schemaRefs>
     <ds:schemaRef ds:uri="http://schemas.openxmlformats.org/officeDocument/2006/bibliography"/>
   </ds:schemaRefs>

</xml_diff>

<commit_message>
Finalising README / Project Log
Added video link
</commit_message>
<xml_diff>
--- a/Project README and Log Eval #3.docx
+++ b/Project README and Log Eval #3.docx
@@ -1468,23 +1468,7 @@
                 <w:rFonts w:eastAsia="Times New Roman" w:cs="Helvetica"/>
                 <w:lang w:val="en-SG"/>
               </w:rPr>
-              <w:t xml:space="preserve">As an NUS student, I want to be able to use my </w:t>
-            </w:r>
-            <w:proofErr w:type="spellStart"/>
-            <w:r>
-              <w:rPr>
-                <w:rFonts w:eastAsia="Times New Roman" w:cs="Helvetica"/>
-                <w:lang w:val="en-SG"/>
-              </w:rPr>
-              <w:t>NUSMods</w:t>
-            </w:r>
-            <w:proofErr w:type="spellEnd"/>
-            <w:r>
-              <w:rPr>
-                <w:rFonts w:eastAsia="Times New Roman" w:cs="Helvetica"/>
-                <w:lang w:val="en-SG"/>
-              </w:rPr>
-              <w:t xml:space="preserve"> timetable together with my </w:t>
+              <w:t xml:space="preserve">As an NUS student, I want to be able to use my NUSMods timetable together with my </w:t>
             </w:r>
             <w:r>
               <w:rPr>
@@ -1519,23 +1503,7 @@
                 <w:rFonts w:eastAsia="Times New Roman" w:cs="Helvetica"/>
                 <w:lang w:val="en-SG"/>
               </w:rPr>
-              <w:t xml:space="preserve"> (</w:t>
-            </w:r>
-            <w:proofErr w:type="spellStart"/>
-            <w:r>
-              <w:rPr>
-                <w:rFonts w:eastAsia="Times New Roman" w:cs="Helvetica"/>
-                <w:lang w:val="en-SG"/>
-              </w:rPr>
-              <w:t>NUSMods</w:t>
-            </w:r>
-            <w:proofErr w:type="spellEnd"/>
-            <w:r>
-              <w:rPr>
-                <w:rFonts w:eastAsia="Times New Roman" w:cs="Helvetica"/>
-                <w:lang w:val="en-SG"/>
-              </w:rPr>
-              <w:t xml:space="preserve"> Timetable URL option)</w:t>
+              <w:t xml:space="preserve"> (NUSMods Timetable URL option)</w:t>
             </w:r>
           </w:p>
           <w:p>
@@ -1648,16 +1616,13 @@
               </w:rPr>
               <w:t xml:space="preserve">Link to video: </w:t>
             </w:r>
-            <w:hyperlink r:id="rId9" w:history="1">
-              <w:r>
-                <w:rPr>
-                  <w:rStyle w:val="Hyperlink"/>
-                  <w:rFonts w:eastAsia="Times New Roman" w:cs="Helvetica"/>
-                  <w:lang w:val="en-SG"/>
-                </w:rPr>
-                <w:t>https://www.youtube.com/watch?v=ZiJUVi7jKXE</w:t>
-              </w:r>
-            </w:hyperlink>
+            <w:r>
+              <w:rPr>
+                <w:rFonts w:eastAsia="Times New Roman" w:cs="Helvetica"/>
+                <w:lang w:val="en-SG"/>
+              </w:rPr>
+              <w:t>https://www.youtube.com/watch?v=ojZGxuiVCfk</w:t>
+            </w:r>
             <w:r>
               <w:rPr>
                 <w:rStyle w:val="Hyperlink"/>
@@ -1688,7 +1653,7 @@
               </w:rPr>
               <w:t xml:space="preserve">Link to application: </w:t>
             </w:r>
-            <w:hyperlink r:id="rId10" w:history="1">
+            <w:hyperlink r:id="rId9" w:history="1">
               <w:r>
                 <w:rPr>
                   <w:rStyle w:val="Hyperlink"/>
@@ -1723,25 +1688,9 @@
                 <w:rFonts w:eastAsia="Times New Roman" w:cs="Helvetica"/>
                 <w:lang w:val="en-SG"/>
               </w:rPr>
-              <w:t xml:space="preserve">Link to </w:t>
-            </w:r>
-            <w:proofErr w:type="spellStart"/>
-            <w:r>
-              <w:rPr>
-                <w:rFonts w:eastAsia="Times New Roman" w:cs="Helvetica"/>
-                <w:lang w:val="en-SG"/>
-              </w:rPr>
-              <w:t>Github</w:t>
-            </w:r>
-            <w:proofErr w:type="spellEnd"/>
-            <w:r>
-              <w:rPr>
-                <w:rFonts w:eastAsia="Times New Roman" w:cs="Helvetica"/>
-                <w:lang w:val="en-SG"/>
-              </w:rPr>
-              <w:t xml:space="preserve">: </w:t>
-            </w:r>
-            <w:hyperlink r:id="rId11" w:history="1">
+              <w:t xml:space="preserve">Link to Github: </w:t>
+            </w:r>
+            <w:hyperlink r:id="rId10" w:history="1">
               <w:r>
                 <w:rPr>
                   <w:rStyle w:val="Hyperlink"/>
@@ -2312,23 +2261,7 @@
                 <w:rFonts w:eastAsia="Times New Roman" w:cs="Helvetica"/>
                 <w:lang w:val="en-SG"/>
               </w:rPr>
-              <w:t xml:space="preserve">For this comparison, every group member will gain access to the same page (based on their group session ID). All members in the group are to input their </w:t>
-            </w:r>
-            <w:proofErr w:type="spellStart"/>
-            <w:r>
-              <w:rPr>
-                <w:rFonts w:eastAsia="Times New Roman" w:cs="Helvetica"/>
-                <w:lang w:val="en-SG"/>
-              </w:rPr>
-              <w:t>NUSMods</w:t>
-            </w:r>
-            <w:proofErr w:type="spellEnd"/>
-            <w:r>
-              <w:rPr>
-                <w:rFonts w:eastAsia="Times New Roman" w:cs="Helvetica"/>
-                <w:lang w:val="en-SG"/>
-              </w:rPr>
-              <w:t xml:space="preserve"> timetable URLs.</w:t>
+              <w:t>For this comparison, every group member will gain access to the same page (based on their group session ID). All members in the group are to input their NUSMods timetable URLs.</w:t>
             </w:r>
             <w:r>
               <w:rPr>
@@ -2357,23 +2290,7 @@
                 <w:rFonts w:eastAsia="Times New Roman" w:cs="Helvetica"/>
                 <w:lang w:val="en-SG"/>
               </w:rPr>
-              <w:t xml:space="preserve">The intention of the page is to make use of the </w:t>
-            </w:r>
-            <w:proofErr w:type="spellStart"/>
-            <w:r>
-              <w:rPr>
-                <w:rFonts w:eastAsia="Times New Roman" w:cs="Helvetica"/>
-                <w:lang w:val="en-SG"/>
-              </w:rPr>
-              <w:t>NUSMods</w:t>
-            </w:r>
-            <w:proofErr w:type="spellEnd"/>
-            <w:r>
-              <w:rPr>
-                <w:rFonts w:eastAsia="Times New Roman" w:cs="Helvetica"/>
-                <w:lang w:val="en-SG"/>
-              </w:rPr>
-              <w:t xml:space="preserve"> API to retrieve the common available dates and times in the users’ timetables.</w:t>
+              <w:t>The intention of the page is to make use of the NUSMods API to retrieve the common available dates and times in the users’ timetables.</w:t>
             </w:r>
           </w:p>
           <w:p>
@@ -2757,23 +2674,7 @@
                 <w:rFonts w:eastAsia="Times New Roman" w:cs="Helvetica"/>
                 <w:lang w:val="en-SG"/>
               </w:rPr>
-              <w:t xml:space="preserve">We use multiple </w:t>
-            </w:r>
-            <w:proofErr w:type="spellStart"/>
-            <w:r>
-              <w:rPr>
-                <w:rFonts w:eastAsia="Times New Roman" w:cs="Helvetica"/>
-                <w:lang w:val="en-SG"/>
-              </w:rPr>
-              <w:t>Javascript</w:t>
-            </w:r>
-            <w:proofErr w:type="spellEnd"/>
-            <w:r>
-              <w:rPr>
-                <w:rFonts w:eastAsia="Times New Roman" w:cs="Helvetica"/>
-                <w:lang w:val="en-SG"/>
-              </w:rPr>
-              <w:t xml:space="preserve"> components for our web application (i.e. PHP, Ajax, jQuery)</w:t>
+              <w:t>We use multiple Javascript components for our web application (i.e. PHP, Ajax, jQuery)</w:t>
             </w:r>
           </w:p>
           <w:p>
@@ -2861,23 +2762,7 @@
                 <w:rFonts w:eastAsia="Times New Roman" w:cs="Helvetica"/>
                 <w:lang w:val="en-SG"/>
               </w:rPr>
-              <w:t xml:space="preserve">We use </w:t>
-            </w:r>
-            <w:proofErr w:type="spellStart"/>
-            <w:r>
-              <w:rPr>
-                <w:rFonts w:eastAsia="Times New Roman" w:cs="Helvetica"/>
-                <w:lang w:val="en-SG"/>
-              </w:rPr>
-              <w:t>NUSMods</w:t>
-            </w:r>
-            <w:proofErr w:type="spellEnd"/>
-            <w:r>
-              <w:rPr>
-                <w:rFonts w:eastAsia="Times New Roman" w:cs="Helvetica"/>
-                <w:lang w:val="en-SG"/>
-              </w:rPr>
-              <w:t>’ API</w:t>
+              <w:t>We use NUSMods’ API</w:t>
             </w:r>
           </w:p>
           <w:p>
@@ -3057,7 +2942,7 @@
               </w:rPr>
               <w:t xml:space="preserve"> (</w:t>
             </w:r>
-            <w:hyperlink r:id="rId12" w:history="1">
+            <w:hyperlink r:id="rId11" w:history="1">
               <w:r>
                 <w:rPr>
                   <w:rStyle w:val="Hyperlink"/>
@@ -3105,7 +2990,6 @@
                 <w:lang w:val="en-SG"/>
               </w:rPr>
             </w:pPr>
-            <w:proofErr w:type="spellStart"/>
             <w:r>
               <w:rPr>
                 <w:rFonts w:eastAsia="Times New Roman" w:cs="Helvetica"/>
@@ -3113,7 +2997,6 @@
               </w:rPr>
               <w:t>Codecademy</w:t>
             </w:r>
-            <w:proofErr w:type="spellEnd"/>
             <w:r>
               <w:rPr>
                 <w:rFonts w:eastAsia="Times New Roman" w:cs="Helvetica"/>
@@ -3121,7 +3004,7 @@
               </w:rPr>
               <w:t xml:space="preserve"> (</w:t>
             </w:r>
-            <w:hyperlink r:id="rId13" w:tgtFrame="_blank" w:history="1">
+            <w:hyperlink r:id="rId12" w:tgtFrame="_blank" w:history="1">
               <w:r>
                 <w:rPr>
                   <w:rFonts w:eastAsia="Times New Roman" w:cs="Helvetica"/>
@@ -3168,7 +3051,7 @@
               </w:rPr>
               <w:t>Code School (</w:t>
             </w:r>
-            <w:hyperlink r:id="rId14" w:history="1">
+            <w:hyperlink r:id="rId13" w:history="1">
               <w:r>
                 <w:rPr>
                   <w:rStyle w:val="Hyperlink"/>
@@ -3214,7 +3097,7 @@
               </w:rPr>
               <w:t>Free Code Camp (</w:t>
             </w:r>
-            <w:hyperlink r:id="rId15" w:history="1">
+            <w:hyperlink r:id="rId14" w:history="1">
               <w:r>
                 <w:rPr>
                   <w:rStyle w:val="Hyperlink"/>
@@ -3260,7 +3143,7 @@
               </w:rPr>
               <w:t>Meteor.js tutorial (</w:t>
             </w:r>
-            <w:hyperlink r:id="rId16" w:history="1">
+            <w:hyperlink r:id="rId15" w:history="1">
               <w:r>
                 <w:rPr>
                   <w:rStyle w:val="Hyperlink"/>
@@ -3299,23 +3182,14 @@
                 <w:lang w:val="en-SG"/>
               </w:rPr>
             </w:pPr>
-            <w:proofErr w:type="spellStart"/>
-            <w:r>
-              <w:rPr>
-                <w:rFonts w:eastAsia="Times New Roman" w:cs="Helvetica"/>
-                <w:lang w:val="en-SG"/>
-              </w:rPr>
-              <w:t>stackoverflow</w:t>
-            </w:r>
-            <w:proofErr w:type="spellEnd"/>
-            <w:r>
-              <w:rPr>
-                <w:rFonts w:eastAsia="Times New Roman" w:cs="Helvetica"/>
-                <w:lang w:val="en-SG"/>
-              </w:rPr>
-              <w:t xml:space="preserve"> (</w:t>
-            </w:r>
-            <w:hyperlink r:id="rId17" w:history="1">
+            <w:r>
+              <w:rPr>
+                <w:rFonts w:eastAsia="Times New Roman" w:cs="Helvetica"/>
+                <w:lang w:val="en-SG"/>
+              </w:rPr>
+              <w:t>stackoverflow (</w:t>
+            </w:r>
+            <w:hyperlink r:id="rId16" w:history="1">
               <w:r>
                 <w:rPr>
                   <w:rStyle w:val="Hyperlink"/>
@@ -3383,7 +3257,7 @@
               </w:rPr>
               <w:t>Multi Date-Picker (</w:t>
             </w:r>
-            <w:hyperlink r:id="rId18" w:history="1">
+            <w:hyperlink r:id="rId17" w:history="1">
               <w:r>
                 <w:rPr>
                   <w:rStyle w:val="Hyperlink"/>
@@ -3436,7 +3310,7 @@
               </w:rPr>
               <w:t>Time-picker (</w:t>
             </w:r>
-            <w:hyperlink r:id="rId19" w:history="1">
+            <w:hyperlink r:id="rId18" w:history="1">
               <w:r>
                 <w:rPr>
                   <w:rStyle w:val="Hyperlink"/>
@@ -3493,7 +3367,7 @@
               </w:rPr>
               <w:t xml:space="preserve"> (</w:t>
             </w:r>
-            <w:hyperlink r:id="rId20" w:history="1">
+            <w:hyperlink r:id="rId19" w:history="1">
               <w:r>
                 <w:rPr>
                   <w:rStyle w:val="Hyperlink"/>
@@ -3555,7 +3429,6 @@
                 <w:lang w:val="en-SG"/>
               </w:rPr>
             </w:pPr>
-            <w:proofErr w:type="gramStart"/>
             <w:r>
               <w:rPr>
                 <w:rFonts w:eastAsia="Times New Roman" w:cs="Helvetica"/>
@@ -3563,7 +3436,6 @@
               </w:rPr>
               <w:t>jQuery</w:t>
             </w:r>
-            <w:proofErr w:type="gramEnd"/>
             <w:r>
               <w:rPr>
                 <w:rFonts w:eastAsia="Times New Roman" w:cs="Helvetica"/>
@@ -3571,7 +3443,7 @@
               </w:rPr>
               <w:t xml:space="preserve"> (</w:t>
             </w:r>
-            <w:hyperlink r:id="rId21" w:history="1">
+            <w:hyperlink r:id="rId20" w:history="1">
               <w:r>
                 <w:rPr>
                   <w:rStyle w:val="Hyperlink"/>
@@ -3622,7 +3494,7 @@
               </w:rPr>
               <w:t>PHP (</w:t>
             </w:r>
-            <w:hyperlink r:id="rId22" w:history="1">
+            <w:hyperlink r:id="rId21" w:history="1">
               <w:r>
                 <w:rPr>
                   <w:rStyle w:val="Hyperlink"/>
@@ -3672,7 +3544,7 @@
               </w:rPr>
               <w:t>MySQL (</w:t>
             </w:r>
-            <w:hyperlink r:id="rId23" w:history="1">
+            <w:hyperlink r:id="rId22" w:history="1">
               <w:r>
                 <w:rPr>
                   <w:rStyle w:val="Hyperlink"/>
@@ -3711,23 +3583,14 @@
                 <w:lang w:val="en-SG"/>
               </w:rPr>
             </w:pPr>
-            <w:proofErr w:type="spellStart"/>
-            <w:r>
-              <w:rPr>
-                <w:rFonts w:eastAsia="Times New Roman" w:cs="Helvetica"/>
-                <w:lang w:val="en-SG"/>
-              </w:rPr>
-              <w:t>MomentJS</w:t>
-            </w:r>
-            <w:proofErr w:type="spellEnd"/>
-            <w:r>
-              <w:rPr>
-                <w:rFonts w:eastAsia="Times New Roman" w:cs="Helvetica"/>
-                <w:lang w:val="en-SG"/>
-              </w:rPr>
-              <w:t xml:space="preserve"> (</w:t>
-            </w:r>
-            <w:hyperlink r:id="rId24" w:history="1">
+            <w:r>
+              <w:rPr>
+                <w:rFonts w:eastAsia="Times New Roman" w:cs="Helvetica"/>
+                <w:lang w:val="en-SG"/>
+              </w:rPr>
+              <w:t>MomentJS (</w:t>
+            </w:r>
+            <w:hyperlink r:id="rId23" w:history="1">
               <w:r>
                 <w:rPr>
                   <w:rStyle w:val="Hyperlink"/>
@@ -3742,23 +3605,7 @@
                 <w:rFonts w:eastAsia="Times New Roman" w:cs="Helvetica"/>
                 <w:lang w:val="en-SG"/>
               </w:rPr>
-              <w:t xml:space="preserve">), a </w:t>
-            </w:r>
-            <w:proofErr w:type="spellStart"/>
-            <w:r>
-              <w:rPr>
-                <w:rFonts w:eastAsia="Times New Roman" w:cs="Helvetica"/>
-                <w:lang w:val="en-SG"/>
-              </w:rPr>
-              <w:t>Javascript</w:t>
-            </w:r>
-            <w:proofErr w:type="spellEnd"/>
-            <w:r>
-              <w:rPr>
-                <w:rFonts w:eastAsia="Times New Roman" w:cs="Helvetica"/>
-                <w:lang w:val="en-SG"/>
-              </w:rPr>
-              <w:t xml:space="preserve"> library for date manipulations</w:t>
+              <w:t>), a Javascript library for date manipulations</w:t>
             </w:r>
             <w:r>
               <w:rPr>
@@ -3789,7 +3636,7 @@
               </w:rPr>
               <w:t>moment-range (</w:t>
             </w:r>
-            <w:hyperlink r:id="rId25" w:history="1">
+            <w:hyperlink r:id="rId24" w:history="1">
               <w:r>
                 <w:rPr>
                   <w:rStyle w:val="Hyperlink"/>
@@ -3804,17 +3651,8 @@
                 <w:rFonts w:eastAsia="Times New Roman" w:cs="Helvetica"/>
                 <w:lang w:val="en-SG"/>
               </w:rPr>
-              <w:t xml:space="preserve">), an extension of </w:t>
-            </w:r>
-            <w:proofErr w:type="spellStart"/>
-            <w:r>
-              <w:rPr>
-                <w:rFonts w:eastAsia="Times New Roman" w:cs="Helvetica"/>
-                <w:lang w:val="en-SG"/>
-              </w:rPr>
-              <w:t>MomentJS</w:t>
-            </w:r>
-            <w:proofErr w:type="spellEnd"/>
+              <w:t>), an extension of MomentJS</w:t>
+            </w:r>
             <w:r>
               <w:rPr>
                 <w:rFonts w:eastAsia="Times New Roman" w:cs="Helvetica"/>
@@ -3837,23 +3675,14 @@
                 <w:lang w:val="en-SG"/>
               </w:rPr>
             </w:pPr>
-            <w:proofErr w:type="spellStart"/>
-            <w:r>
-              <w:rPr>
-                <w:rFonts w:eastAsia="Times New Roman" w:cs="Helvetica"/>
-                <w:lang w:val="en-SG"/>
-              </w:rPr>
-              <w:t>Bitnami</w:t>
-            </w:r>
-            <w:proofErr w:type="spellEnd"/>
-            <w:r>
-              <w:rPr>
-                <w:rFonts w:eastAsia="Times New Roman" w:cs="Helvetica"/>
-                <w:lang w:val="en-SG"/>
-              </w:rPr>
-              <w:t xml:space="preserve"> (</w:t>
-            </w:r>
-            <w:hyperlink r:id="rId26" w:history="1">
+            <w:r>
+              <w:rPr>
+                <w:rFonts w:eastAsia="Times New Roman" w:cs="Helvetica"/>
+                <w:lang w:val="en-SG"/>
+              </w:rPr>
+              <w:t>Bitnami (</w:t>
+            </w:r>
+            <w:hyperlink r:id="rId25" w:history="1">
               <w:r>
                 <w:rPr>
                   <w:rStyle w:val="Hyperlink"/>
@@ -3899,7 +3728,7 @@
               </w:rPr>
               <w:t>Hopscotch (</w:t>
             </w:r>
-            <w:hyperlink r:id="rId27" w:history="1">
+            <w:hyperlink r:id="rId26" w:history="1">
               <w:r>
                 <w:rPr>
                   <w:rStyle w:val="Hyperlink"/>
@@ -3945,7 +3774,7 @@
               </w:rPr>
               <w:t>GitHub (</w:t>
             </w:r>
-            <w:hyperlink r:id="rId28" w:history="1">
+            <w:hyperlink r:id="rId27" w:history="1">
               <w:r>
                 <w:rPr>
                   <w:rStyle w:val="Hyperlink"/>
@@ -4156,28 +3985,16 @@
                 <w:rFonts w:eastAsia="Times New Roman" w:cs="Times New Roman"/>
                 <w:lang w:val="en-SG"/>
               </w:rPr>
-              <w:t xml:space="preserve">We </w:t>
-            </w:r>
+              <w:t>The application is now completed</w:t>
+            </w:r>
+            <w:bookmarkStart w:id="0" w:name="_GoBack"/>
+            <w:bookmarkEnd w:id="0"/>
             <w:r>
               <w:rPr>
                 <w:rFonts w:eastAsia="Times New Roman" w:cs="Times New Roman"/>
                 <w:lang w:val="en-SG"/>
               </w:rPr>
-              <w:t>are currently close to finishing up our web application for Orbital</w:t>
-            </w:r>
-            <w:r>
-              <w:rPr>
-                <w:rFonts w:eastAsia="Times New Roman" w:cs="Times New Roman"/>
-                <w:lang w:val="en-SG"/>
-              </w:rPr>
               <w:t>.</w:t>
-            </w:r>
-            <w:r>
-              <w:rPr>
-                <w:rFonts w:eastAsia="Times New Roman" w:cs="Times New Roman"/>
-                <w:lang w:val="en-SG"/>
-              </w:rPr>
-              <w:t xml:space="preserve"> We are currently in the stage of refining the user interface and once that is done, we are more or less good to go.</w:t>
             </w:r>
           </w:p>
           <w:p>
@@ -4683,21 +4500,12 @@
                       <w:lang w:val="en-SG"/>
                     </w:rPr>
                   </w:pPr>
-                  <w:proofErr w:type="spellStart"/>
-                  <w:r>
-                    <w:rPr>
-                      <w:rFonts w:eastAsia="Times New Roman" w:cs="Times New Roman"/>
-                      <w:lang w:val="en-SG"/>
-                    </w:rPr>
-                    <w:t>Liftoff</w:t>
-                  </w:r>
-                  <w:proofErr w:type="spellEnd"/>
-                  <w:r>
-                    <w:rPr>
-                      <w:rFonts w:eastAsia="Times New Roman" w:cs="Times New Roman"/>
-                      <w:lang w:val="en-SG"/>
-                    </w:rPr>
-                    <w:t xml:space="preserve"> Day 1</w:t>
+                  <w:r>
+                    <w:rPr>
+                      <w:rFonts w:eastAsia="Times New Roman" w:cs="Times New Roman"/>
+                      <w:lang w:val="en-SG"/>
+                    </w:rPr>
+                    <w:t>Liftoff Day 1</w:t>
                   </w:r>
                 </w:p>
               </w:tc>
@@ -4907,21 +4715,12 @@
                       <w:lang w:val="en-SG"/>
                     </w:rPr>
                   </w:pPr>
-                  <w:proofErr w:type="spellStart"/>
-                  <w:r>
-                    <w:rPr>
-                      <w:rFonts w:eastAsia="Times New Roman" w:cs="Times New Roman"/>
-                      <w:lang w:val="en-SG"/>
-                    </w:rPr>
-                    <w:t>Liftoff</w:t>
-                  </w:r>
-                  <w:proofErr w:type="spellEnd"/>
-                  <w:r>
-                    <w:rPr>
-                      <w:rFonts w:eastAsia="Times New Roman" w:cs="Times New Roman"/>
-                      <w:lang w:val="en-SG"/>
-                    </w:rPr>
-                    <w:t xml:space="preserve"> Day 2</w:t>
+                  <w:r>
+                    <w:rPr>
+                      <w:rFonts w:eastAsia="Times New Roman" w:cs="Times New Roman"/>
+                      <w:lang w:val="en-SG"/>
+                    </w:rPr>
+                    <w:t>Liftoff Day 2</w:t>
                   </w:r>
                 </w:p>
               </w:tc>
@@ -5317,34 +5116,16 @@
                       <w:rFonts w:eastAsia="Times New Roman" w:cs="Times New Roman"/>
                       <w:lang w:val="en-SG"/>
                     </w:rPr>
-                    <w:t xml:space="preserve">Self-learning from </w:t>
-                  </w:r>
-                  <w:proofErr w:type="spellStart"/>
-                  <w:r>
-                    <w:rPr>
-                      <w:rFonts w:eastAsia="Times New Roman" w:cs="Times New Roman"/>
-                      <w:lang w:val="en-SG"/>
-                    </w:rPr>
-                    <w:t>Codecademy</w:t>
-                  </w:r>
-                  <w:proofErr w:type="spellEnd"/>
+                    <w:t>Self-learning from Codecademy</w:t>
+                  </w:r>
                   <w:r>
                     <w:rPr>
                       <w:rFonts w:eastAsia="Times New Roman" w:cs="Times New Roman"/>
                       <w:lang w:val="en-SG"/>
                     </w:rPr>
                     <w:br/>
-                    <w:t>(HTML/CSS/</w:t>
-                  </w:r>
-                  <w:proofErr w:type="spellStart"/>
-                  <w:r>
-                    <w:rPr>
-                      <w:rFonts w:eastAsia="Times New Roman" w:cs="Times New Roman"/>
-                      <w:lang w:val="en-SG"/>
-                    </w:rPr>
-                    <w:t>Javascript</w:t>
-                  </w:r>
-                  <w:proofErr w:type="spellEnd"/>
+                    <w:t>(HTML/CSS/Javascript</w:t>
+                  </w:r>
                   <w:r>
                     <w:rPr>
                       <w:rFonts w:eastAsia="Times New Roman" w:cs="Times New Roman"/>
@@ -5414,17 +5195,8 @@
                       <w:rFonts w:eastAsia="Times New Roman" w:cs="Times New Roman"/>
                       <w:lang w:val="en-SG"/>
                     </w:rPr>
-                    <w:t xml:space="preserve">Mission Control: </w:t>
-                  </w:r>
-                  <w:proofErr w:type="spellStart"/>
-                  <w:r>
-                    <w:rPr>
-                      <w:rFonts w:eastAsia="Times New Roman" w:cs="Times New Roman"/>
-                      <w:lang w:val="en-SG"/>
-                    </w:rPr>
-                    <w:t>MeteorJS</w:t>
-                  </w:r>
-                  <w:proofErr w:type="spellEnd"/>
+                    <w:t>Mission Control: MeteorJS</w:t>
+                  </w:r>
                 </w:p>
               </w:tc>
               <w:tc>
@@ -7314,7 +7086,6 @@
                       <w:rFonts w:eastAsia="Times New Roman" w:cs="Times New Roman"/>
                       <w:lang w:val="en-SG"/>
                     </w:rPr>
-                    <w:lastRenderedPageBreak/>
                     <w:t>13</w:t>
                   </w:r>
                 </w:p>
@@ -7529,6 +7300,7 @@
                       <w:rFonts w:eastAsia="Times New Roman" w:cs="Times New Roman"/>
                       <w:lang w:val="en-SG"/>
                     </w:rPr>
+                    <w:lastRenderedPageBreak/>
                     <w:t>14</w:t>
                   </w:r>
                 </w:p>
@@ -10150,23 +9922,7 @@
                       <w:rFonts w:eastAsia="Times New Roman" w:cs="Times New Roman"/>
                       <w:lang w:val="en-SG"/>
                     </w:rPr>
-                    <w:t xml:space="preserve">Revising computation function for manual-comparison option to account for date-time inputs and integrating </w:t>
-                  </w:r>
-                  <w:proofErr w:type="spellStart"/>
-                  <w:r>
-                    <w:rPr>
-                      <w:rFonts w:eastAsia="Times New Roman" w:cs="Times New Roman"/>
-                      <w:lang w:val="en-SG"/>
-                    </w:rPr>
-                    <w:t>MomentJS</w:t>
-                  </w:r>
-                  <w:proofErr w:type="spellEnd"/>
-                  <w:r>
-                    <w:rPr>
-                      <w:rFonts w:eastAsia="Times New Roman" w:cs="Times New Roman"/>
-                      <w:lang w:val="en-SG"/>
-                    </w:rPr>
-                    <w:t xml:space="preserve"> and moment-range</w:t>
+                    <w:t>Revising computation function for manual-comparison option to account for date-time inputs and integrating MomentJS and moment-range</w:t>
                   </w:r>
                 </w:p>
               </w:tc>
@@ -10792,162 +10548,169 @@
                       <w:rFonts w:eastAsia="Times New Roman" w:cs="Times New Roman"/>
                       <w:lang w:val="en-SG"/>
                     </w:rPr>
+                    <w:t>29</w:t>
+                  </w:r>
+                </w:p>
+              </w:tc>
+              <w:tc>
+                <w:tcPr>
+                  <w:tcW w:w="2748" w:type="dxa"/>
+                  <w:tcBorders>
+                    <w:top w:val="outset" w:sz="6" w:space="0" w:color="auto"/>
+                    <w:left w:val="outset" w:sz="6" w:space="0" w:color="auto"/>
+                    <w:bottom w:val="outset" w:sz="6" w:space="0" w:color="auto"/>
+                    <w:right w:val="outset" w:sz="6" w:space="0" w:color="auto"/>
+                  </w:tcBorders>
+                  <w:shd w:val="clear" w:color="auto" w:fill="auto"/>
+                  <w:vAlign w:val="center"/>
+                </w:tcPr>
+                <w:p>
+                  <w:pPr>
+                    <w:spacing w:after="0" w:line="240" w:lineRule="auto"/>
+                    <w:jc w:val="center"/>
+                    <w:rPr>
+                      <w:rFonts w:eastAsia="Times New Roman" w:cs="Times New Roman"/>
+                      <w:lang w:val="en-SG"/>
+                    </w:rPr>
+                  </w:pPr>
+                  <w:r>
+                    <w:rPr>
+                      <w:rFonts w:eastAsia="Times New Roman" w:cs="Times New Roman"/>
+                      <w:lang w:val="en-SG"/>
+                    </w:rPr>
+                    <w:t>Meet-up 3</w:t>
+                  </w:r>
+                </w:p>
+              </w:tc>
+              <w:tc>
+                <w:tcPr>
+                  <w:tcW w:w="981" w:type="dxa"/>
+                  <w:tcBorders>
+                    <w:top w:val="outset" w:sz="6" w:space="0" w:color="auto"/>
+                    <w:left w:val="outset" w:sz="6" w:space="0" w:color="auto"/>
+                    <w:bottom w:val="outset" w:sz="6" w:space="0" w:color="auto"/>
+                    <w:right w:val="outset" w:sz="6" w:space="0" w:color="auto"/>
+                  </w:tcBorders>
+                  <w:shd w:val="clear" w:color="auto" w:fill="auto"/>
+                  <w:vAlign w:val="center"/>
+                </w:tcPr>
+                <w:p>
+                  <w:pPr>
+                    <w:spacing w:after="0" w:line="240" w:lineRule="auto"/>
+                    <w:jc w:val="center"/>
+                    <w:rPr>
+                      <w:rFonts w:eastAsia="Times New Roman" w:cs="Times New Roman"/>
+                      <w:lang w:val="en-SG"/>
+                    </w:rPr>
+                  </w:pPr>
+                  <w:r>
+                    <w:rPr>
+                      <w:rFonts w:eastAsia="Times New Roman" w:cs="Times New Roman"/>
+                      <w:lang w:val="en-SG"/>
+                    </w:rPr>
+                    <w:t>21/7/2015</w:t>
+                  </w:r>
+                </w:p>
+              </w:tc>
+              <w:tc>
+                <w:tcPr>
+                  <w:tcW w:w="909" w:type="dxa"/>
+                  <w:tcBorders>
+                    <w:top w:val="outset" w:sz="6" w:space="0" w:color="auto"/>
+                    <w:left w:val="outset" w:sz="6" w:space="0" w:color="auto"/>
+                    <w:bottom w:val="outset" w:sz="6" w:space="0" w:color="auto"/>
+                    <w:right w:val="outset" w:sz="6" w:space="0" w:color="auto"/>
+                  </w:tcBorders>
+                  <w:shd w:val="clear" w:color="auto" w:fill="auto"/>
+                  <w:vAlign w:val="center"/>
+                </w:tcPr>
+                <w:p>
+                  <w:pPr>
+                    <w:spacing w:after="0" w:line="240" w:lineRule="auto"/>
+                    <w:jc w:val="center"/>
+                    <w:rPr>
+                      <w:rFonts w:eastAsia="Times New Roman" w:cs="Times New Roman"/>
+                      <w:lang w:val="en-SG"/>
+                    </w:rPr>
+                  </w:pPr>
+                  <w:r>
+                    <w:rPr>
+                      <w:rFonts w:eastAsia="Times New Roman" w:cs="Times New Roman"/>
+                      <w:lang w:val="en-SG"/>
+                    </w:rPr>
+                    <w:t>4</w:t>
+                  </w:r>
+                </w:p>
+              </w:tc>
+              <w:tc>
+                <w:tcPr>
+                  <w:tcW w:w="1753" w:type="dxa"/>
+                  <w:tcBorders>
+                    <w:top w:val="outset" w:sz="6" w:space="0" w:color="auto"/>
+                    <w:left w:val="outset" w:sz="6" w:space="0" w:color="auto"/>
+                    <w:bottom w:val="outset" w:sz="6" w:space="0" w:color="auto"/>
+                    <w:right w:val="outset" w:sz="6" w:space="0" w:color="auto"/>
+                  </w:tcBorders>
+                  <w:vAlign w:val="center"/>
+                </w:tcPr>
+                <w:p>
+                  <w:pPr>
+                    <w:spacing w:after="0" w:line="240" w:lineRule="auto"/>
+                    <w:jc w:val="center"/>
+                    <w:rPr>
+                      <w:rFonts w:eastAsia="Times New Roman" w:cs="Times New Roman"/>
+                      <w:lang w:val="en-SG"/>
+                    </w:rPr>
+                  </w:pPr>
+                  <w:r>
+                    <w:rPr>
+                      <w:rFonts w:eastAsia="Times New Roman" w:cs="Times New Roman"/>
+                      <w:lang w:val="en-SG"/>
+                    </w:rPr>
+                    <w:t>Deployment of application</w:t>
+                  </w:r>
+                  <w:r>
+                    <w:rPr>
+                      <w:rFonts w:eastAsia="Times New Roman" w:cs="Times New Roman"/>
+                      <w:lang w:val="en-SG"/>
+                    </w:rPr>
+                    <w:t xml:space="preserve"> and</w:t>
+                  </w:r>
+                  <w:r>
+                    <w:rPr>
+                      <w:rFonts w:eastAsia="Times New Roman" w:cs="Times New Roman"/>
+                      <w:lang w:val="en-SG"/>
+                    </w:rPr>
+                    <w:t xml:space="preserve"> </w:t>
+                  </w:r>
+                  <w:r>
+                    <w:rPr>
+                      <w:rFonts w:eastAsia="Times New Roman" w:cs="Times New Roman"/>
+                      <w:lang w:val="en-SG"/>
+                    </w:rPr>
+                    <w:t xml:space="preserve">further </w:t>
+                  </w:r>
+                  <w:r>
+                    <w:rPr>
+                      <w:rFonts w:eastAsia="Times New Roman" w:cs="Times New Roman"/>
+                      <w:lang w:val="en-SG"/>
+                    </w:rPr>
+                    <w:t>bug-fixes</w:t>
+                  </w:r>
+                  <w:r>
+                    <w:rPr>
+                      <w:rFonts w:eastAsia="Times New Roman" w:cs="Times New Roman"/>
+                      <w:lang w:val="en-SG"/>
+                    </w:rPr>
+                    <w:t xml:space="preserve"> </w:t>
+                  </w:r>
+                  <w:r>
+                    <w:rPr>
+                      <w:rFonts w:eastAsia="Times New Roman" w:cs="Times New Roman"/>
+                      <w:lang w:val="en-SG"/>
+                    </w:rPr>
                     <w:lastRenderedPageBreak/>
-                    <w:t>29</w:t>
-                  </w:r>
-                </w:p>
-              </w:tc>
-              <w:tc>
-                <w:tcPr>
-                  <w:tcW w:w="2748" w:type="dxa"/>
-                  <w:tcBorders>
-                    <w:top w:val="outset" w:sz="6" w:space="0" w:color="auto"/>
-                    <w:left w:val="outset" w:sz="6" w:space="0" w:color="auto"/>
-                    <w:bottom w:val="outset" w:sz="6" w:space="0" w:color="auto"/>
-                    <w:right w:val="outset" w:sz="6" w:space="0" w:color="auto"/>
-                  </w:tcBorders>
-                  <w:shd w:val="clear" w:color="auto" w:fill="auto"/>
-                  <w:vAlign w:val="center"/>
-                </w:tcPr>
-                <w:p>
-                  <w:pPr>
-                    <w:spacing w:after="0" w:line="240" w:lineRule="auto"/>
-                    <w:jc w:val="center"/>
-                    <w:rPr>
-                      <w:rFonts w:eastAsia="Times New Roman" w:cs="Times New Roman"/>
-                      <w:lang w:val="en-SG"/>
-                    </w:rPr>
-                  </w:pPr>
-                  <w:r>
-                    <w:rPr>
-                      <w:rFonts w:eastAsia="Times New Roman" w:cs="Times New Roman"/>
-                      <w:lang w:val="en-SG"/>
-                    </w:rPr>
-                    <w:t>Meet-up 3</w:t>
-                  </w:r>
-                </w:p>
-              </w:tc>
-              <w:tc>
-                <w:tcPr>
-                  <w:tcW w:w="981" w:type="dxa"/>
-                  <w:tcBorders>
-                    <w:top w:val="outset" w:sz="6" w:space="0" w:color="auto"/>
-                    <w:left w:val="outset" w:sz="6" w:space="0" w:color="auto"/>
-                    <w:bottom w:val="outset" w:sz="6" w:space="0" w:color="auto"/>
-                    <w:right w:val="outset" w:sz="6" w:space="0" w:color="auto"/>
-                  </w:tcBorders>
-                  <w:shd w:val="clear" w:color="auto" w:fill="auto"/>
-                  <w:vAlign w:val="center"/>
-                </w:tcPr>
-                <w:p>
-                  <w:pPr>
-                    <w:spacing w:after="0" w:line="240" w:lineRule="auto"/>
-                    <w:jc w:val="center"/>
-                    <w:rPr>
-                      <w:rFonts w:eastAsia="Times New Roman" w:cs="Times New Roman"/>
-                      <w:lang w:val="en-SG"/>
-                    </w:rPr>
-                  </w:pPr>
-                  <w:r>
-                    <w:rPr>
-                      <w:rFonts w:eastAsia="Times New Roman" w:cs="Times New Roman"/>
-                      <w:lang w:val="en-SG"/>
-                    </w:rPr>
-                    <w:t>21/7/2015</w:t>
-                  </w:r>
-                </w:p>
-              </w:tc>
-              <w:tc>
-                <w:tcPr>
-                  <w:tcW w:w="909" w:type="dxa"/>
-                  <w:tcBorders>
-                    <w:top w:val="outset" w:sz="6" w:space="0" w:color="auto"/>
-                    <w:left w:val="outset" w:sz="6" w:space="0" w:color="auto"/>
-                    <w:bottom w:val="outset" w:sz="6" w:space="0" w:color="auto"/>
-                    <w:right w:val="outset" w:sz="6" w:space="0" w:color="auto"/>
-                  </w:tcBorders>
-                  <w:shd w:val="clear" w:color="auto" w:fill="auto"/>
-                  <w:vAlign w:val="center"/>
-                </w:tcPr>
-                <w:p>
-                  <w:pPr>
-                    <w:spacing w:after="0" w:line="240" w:lineRule="auto"/>
-                    <w:jc w:val="center"/>
-                    <w:rPr>
-                      <w:rFonts w:eastAsia="Times New Roman" w:cs="Times New Roman"/>
-                      <w:lang w:val="en-SG"/>
-                    </w:rPr>
-                  </w:pPr>
-                  <w:r>
-                    <w:rPr>
-                      <w:rFonts w:eastAsia="Times New Roman" w:cs="Times New Roman"/>
-                      <w:lang w:val="en-SG"/>
-                    </w:rPr>
-                    <w:t>4</w:t>
-                  </w:r>
-                </w:p>
-              </w:tc>
-              <w:tc>
-                <w:tcPr>
-                  <w:tcW w:w="1753" w:type="dxa"/>
-                  <w:tcBorders>
-                    <w:top w:val="outset" w:sz="6" w:space="0" w:color="auto"/>
-                    <w:left w:val="outset" w:sz="6" w:space="0" w:color="auto"/>
-                    <w:bottom w:val="outset" w:sz="6" w:space="0" w:color="auto"/>
-                    <w:right w:val="outset" w:sz="6" w:space="0" w:color="auto"/>
-                  </w:tcBorders>
-                  <w:vAlign w:val="center"/>
-                </w:tcPr>
-                <w:p>
-                  <w:pPr>
-                    <w:spacing w:after="0" w:line="240" w:lineRule="auto"/>
-                    <w:jc w:val="center"/>
-                    <w:rPr>
-                      <w:rFonts w:eastAsia="Times New Roman" w:cs="Times New Roman"/>
-                      <w:lang w:val="en-SG"/>
-                    </w:rPr>
-                  </w:pPr>
-                  <w:r>
-                    <w:rPr>
-                      <w:rFonts w:eastAsia="Times New Roman" w:cs="Times New Roman"/>
-                      <w:lang w:val="en-SG"/>
-                    </w:rPr>
-                    <w:t>Deployment of application</w:t>
-                  </w:r>
-                  <w:r>
-                    <w:rPr>
-                      <w:rFonts w:eastAsia="Times New Roman" w:cs="Times New Roman"/>
-                      <w:lang w:val="en-SG"/>
-                    </w:rPr>
-                    <w:t xml:space="preserve"> and</w:t>
-                  </w:r>
-                  <w:r>
-                    <w:rPr>
-                      <w:rFonts w:eastAsia="Times New Roman" w:cs="Times New Roman"/>
-                      <w:lang w:val="en-SG"/>
-                    </w:rPr>
-                    <w:t xml:space="preserve"> </w:t>
-                  </w:r>
-                  <w:r>
-                    <w:rPr>
-                      <w:rFonts w:eastAsia="Times New Roman" w:cs="Times New Roman"/>
-                      <w:lang w:val="en-SG"/>
-                    </w:rPr>
-                    <w:t xml:space="preserve">further </w:t>
-                  </w:r>
-                  <w:r>
-                    <w:rPr>
-                      <w:rFonts w:eastAsia="Times New Roman" w:cs="Times New Roman"/>
-                      <w:lang w:val="en-SG"/>
-                    </w:rPr>
-                    <w:t>bug-fixes</w:t>
-                  </w:r>
-                  <w:r>
-                    <w:rPr>
-                      <w:rFonts w:eastAsia="Times New Roman" w:cs="Times New Roman"/>
-                      <w:lang w:val="en-SG"/>
-                    </w:rPr>
-                    <w:t xml:space="preserve"> (for session-join functionality)</w:t>
+                    <w:t>(for session-join functionality)</w:t>
                   </w:r>
                 </w:p>
               </w:tc>
@@ -10976,6 +10739,7 @@
                       <w:rFonts w:eastAsia="Times New Roman" w:cs="Times New Roman"/>
                       <w:lang w:val="en-SG"/>
                     </w:rPr>
+                    <w:lastRenderedPageBreak/>
                     <w:t>4</w:t>
                   </w:r>
                 </w:p>
@@ -11062,6 +10826,7 @@
                       <w:rFonts w:eastAsia="Times New Roman" w:cs="Times New Roman"/>
                       <w:lang w:val="en-SG"/>
                     </w:rPr>
+                    <w:lastRenderedPageBreak/>
                     <w:t>30</w:t>
                   </w:r>
                 </w:p>
@@ -11946,13 +11711,11 @@
             </w:pPr>
           </w:p>
         </w:tc>
-        <w:bookmarkStart w:id="0" w:name="_GoBack"/>
-        <w:bookmarkEnd w:id="0"/>
       </w:tr>
     </w:tbl>
     <w:p/>
     <w:sectPr>
-      <w:footerReference w:type="default" r:id="rId29"/>
+      <w:footerReference w:type="default" r:id="rId28"/>
       <w:pgSz w:w="11906" w:h="16838"/>
       <w:pgMar w:top="851" w:right="991" w:bottom="993" w:left="851" w:header="708" w:footer="708" w:gutter="0"/>
       <w:cols w:space="708"/>
@@ -12073,7 +11836,7 @@
                                 <w:rPr>
                                   <w:noProof/>
                                 </w:rPr>
-                                <w:t>8</w:t>
+                                <w:t>5</w:t>
                               </w:r>
                               <w:r>
                                 <w:rPr>
@@ -12139,7 +11902,7 @@
                           <w:rPr>
                             <w:noProof/>
                           </w:rPr>
-                          <w:t>8</w:t>
+                          <w:t>5</w:t>
                         </w:r>
                         <w:r>
                           <w:rPr>
@@ -14628,7 +14391,7 @@
 </file>
 
 <file path=customXml/itemProps1.xml><?xml version="1.0" encoding="utf-8"?>
-<ds:datastoreItem xmlns:ds="http://schemas.openxmlformats.org/officeDocument/2006/customXml" ds:itemID="{848ED9B7-F368-47F8-ACC4-FD520AC9DA24}">
+<ds:datastoreItem xmlns:ds="http://schemas.openxmlformats.org/officeDocument/2006/customXml" ds:itemID="{24957C02-7E81-4B24-BF09-9A4885677D3D}">
   <ds:schemaRefs>
     <ds:schemaRef ds:uri="http://schemas.openxmlformats.org/officeDocument/2006/bibliography"/>
   </ds:schemaRefs>

</xml_diff>